<commit_message>
trigger for CourseDate check and Coupon check
</commit_message>
<xml_diff>
--- a/MẪU Báo cáo sơ bộ BTL2 (1).docx
+++ b/MẪU Báo cáo sơ bộ BTL2 (1).docx
@@ -2214,107 +2214,6 @@
     </w:p>
     <w:p>
       <w:pPr>
-        <w:rPr>
-          <w:rFonts w:ascii="Cambria" w:hAnsi="Cambria"/>
-          <w:i/>
-          <w:iCs/>
-          <w:color w:val="FF0000"/>
-          <w:sz w:val="24"/>
-          <w:szCs w:val="24"/>
-        </w:rPr>
-      </w:pPr>
-      <w:r>
-        <w:rPr>
-          <w:rFonts w:ascii="Cambria" w:hAnsi="Cambria"/>
-          <w:i/>
-          <w:iCs/>
-          <w:color w:val="FF0000"/>
-          <w:sz w:val="24"/>
-          <w:szCs w:val="24"/>
-        </w:rPr>
-        <w:t>Lưu ý: các trigger để kiểm tra các ràng buộc dữ liệu mà có thể định nghĩa được trong câu lệnh CREATE TABLE sẽ không được tính điểm.</w:t>
-      </w:r>
-    </w:p>
-    <w:p>
-      <w:pPr>
-        <w:rPr>
-          <w:rFonts w:ascii="Cambria" w:hAnsi="Cambria"/>
-          <w:i/>
-          <w:iCs/>
-          <w:color w:val="FF0000"/>
-          <w:sz w:val="24"/>
-          <w:szCs w:val="24"/>
-        </w:rPr>
-      </w:pPr>
-      <w:r>
-        <w:rPr>
-          <w:rFonts w:ascii="Cambria" w:hAnsi="Cambria"/>
-          <w:i/>
-          <w:iCs/>
-          <w:color w:val="FF0000"/>
-          <w:sz w:val="24"/>
-          <w:szCs w:val="24"/>
-        </w:rPr>
-        <w:t>Ví dụ: kiểm tra thuộc tính MSSV có duy nhất không</w:t>
-      </w:r>
-      <w:r>
-        <w:rPr>
-          <w:rFonts w:ascii="Cambria" w:hAnsi="Cambria"/>
-          <w:i/>
-          <w:iCs/>
-          <w:color w:val="FF0000"/>
-          <w:sz w:val="24"/>
-          <w:szCs w:val="24"/>
-        </w:rPr>
-        <w:t xml:space="preserve"> (Unique)</w:t>
-      </w:r>
-      <w:r>
-        <w:rPr>
-          <w:rFonts w:ascii="Cambria" w:hAnsi="Cambria"/>
-          <w:i/>
-          <w:iCs/>
-          <w:color w:val="FF0000"/>
-          <w:sz w:val="24"/>
-          <w:szCs w:val="24"/>
-        </w:rPr>
-        <w:t>, kiểm tra email có đúng định dạng không (dùng REGULAR EXPRESSION</w:t>
-      </w:r>
-      <w:r>
-        <w:rPr>
-          <w:rFonts w:ascii="Cambria" w:hAnsi="Cambria"/>
-          <w:i/>
-          <w:iCs/>
-          <w:color w:val="FF0000"/>
-          <w:sz w:val="24"/>
-          <w:szCs w:val="24"/>
-        </w:rPr>
-        <w:t xml:space="preserve"> hoặc Like</w:t>
-      </w:r>
-      <w:r>
-        <w:rPr>
-          <w:rFonts w:ascii="Cambria" w:hAnsi="Cambria"/>
-          <w:i/>
-          <w:iCs/>
-          <w:color w:val="FF0000"/>
-          <w:sz w:val="24"/>
-          <w:szCs w:val="24"/>
-        </w:rPr>
-        <w:t>)</w:t>
-      </w:r>
-      <w:r>
-        <w:rPr>
-          <w:rFonts w:ascii="Cambria" w:hAnsi="Cambria"/>
-          <w:i/>
-          <w:iCs/>
-          <w:color w:val="FF0000"/>
-          <w:sz w:val="24"/>
-          <w:szCs w:val="24"/>
-        </w:rPr>
-        <w:t>, số điện thoại sinh viên không được để trống (Not null)</w:t>
-      </w:r>
-    </w:p>
-    <w:p>
-      <w:pPr>
         <w:pStyle w:val="ListParagraph"/>
         <w:numPr>
           <w:ilvl w:val="0"/>
@@ -2332,109 +2231,303 @@
           <w:sz w:val="24"/>
           <w:szCs w:val="24"/>
         </w:rPr>
-        <w:t>Trigger 1</w:t>
-      </w:r>
-      <w:r>
-        <w:rPr>
-          <w:rFonts w:ascii="Cambria" w:hAnsi="Cambria"/>
-          <w:sz w:val="24"/>
-          <w:szCs w:val="24"/>
-        </w:rPr>
-        <w:t xml:space="preserve"> (hoặc Nhóm các Trigger 1)</w:t>
-      </w:r>
-    </w:p>
-    <w:p>
-      <w:pPr>
-        <w:rPr>
-          <w:rFonts w:ascii="Cambria" w:hAnsi="Cambria"/>
-          <w:sz w:val="24"/>
-          <w:szCs w:val="24"/>
-        </w:rPr>
-      </w:pPr>
-      <w:r>
-        <w:rPr>
-          <w:rFonts w:ascii="Cambria" w:hAnsi="Cambria"/>
-          <w:sz w:val="24"/>
-          <w:szCs w:val="24"/>
-        </w:rPr>
-        <w:t xml:space="preserve">Mô tả trigger: </w:t>
-      </w:r>
-      <w:r>
-        <w:rPr>
-          <w:rFonts w:ascii="Cambria" w:hAnsi="Cambria"/>
-          <w:color w:val="2F5496" w:themeColor="accent1" w:themeShade="BF"/>
-          <w:sz w:val="24"/>
-          <w:szCs w:val="24"/>
-        </w:rPr>
-        <w:t>&lt;</w:t>
+        <w:t xml:space="preserve">Trigger </w:t>
+      </w:r>
+      <w:r>
+        <w:rPr>
+          <w:rFonts w:ascii="Cambria" w:hAnsi="Cambria"/>
+          <w:sz w:val="24"/>
+          <w:szCs w:val="24"/>
+        </w:rPr>
+        <w:t>1</w:t>
+      </w:r>
+    </w:p>
+    <w:p>
+      <w:pPr>
+        <w:rPr>
+          <w:rFonts w:ascii="Cambria" w:hAnsi="Cambria"/>
+          <w:sz w:val="24"/>
+          <w:szCs w:val="24"/>
+        </w:rPr>
+      </w:pPr>
+      <w:r>
+        <w:rPr>
+          <w:rFonts w:ascii="Cambria" w:hAnsi="Cambria"/>
+          <w:b/>
+          <w:bCs/>
+          <w:sz w:val="24"/>
+          <w:szCs w:val="24"/>
+        </w:rPr>
+        <w:t>Mô tả Trigger:</w:t>
+      </w:r>
+    </w:p>
+    <w:p>
+      <w:pPr>
+        <w:numPr>
+          <w:ilvl w:val="0"/>
+          <w:numId w:val="19"/>
+        </w:numPr>
+        <w:rPr>
+          <w:rFonts w:ascii="Cambria" w:hAnsi="Cambria"/>
+          <w:sz w:val="24"/>
+          <w:szCs w:val="24"/>
+        </w:rPr>
+      </w:pPr>
+      <w:r>
+        <w:rPr>
+          <w:rFonts w:ascii="Cambria" w:hAnsi="Cambria"/>
+          <w:b/>
+          <w:bCs/>
+          <w:sz w:val="24"/>
+          <w:szCs w:val="24"/>
+        </w:rPr>
+        <w:t>Tên trigger:</w:t>
+      </w:r>
+      <w:r>
+        <w:rPr>
+          <w:rFonts w:ascii="Cambria" w:hAnsi="Cambria"/>
+          <w:sz w:val="24"/>
+          <w:szCs w:val="24"/>
+        </w:rPr>
+        <w:t> tr_CheckCourseDates</w:t>
+      </w:r>
+    </w:p>
+    <w:p>
+      <w:pPr>
+        <w:numPr>
+          <w:ilvl w:val="0"/>
+          <w:numId w:val="19"/>
+        </w:numPr>
+        <w:rPr>
+          <w:rFonts w:ascii="Cambria" w:hAnsi="Cambria"/>
+          <w:sz w:val="24"/>
+          <w:szCs w:val="24"/>
+        </w:rPr>
+      </w:pPr>
+      <w:r>
+        <w:rPr>
+          <w:rFonts w:ascii="Cambria" w:hAnsi="Cambria"/>
+          <w:b/>
+          <w:bCs/>
+          <w:sz w:val="24"/>
+          <w:szCs w:val="24"/>
+        </w:rPr>
+        <w:t>Chức năng:</w:t>
+      </w:r>
+      <w:r>
+        <w:rPr>
+          <w:rFonts w:ascii="Cambria" w:hAnsi="Cambria"/>
+          <w:sz w:val="24"/>
+          <w:szCs w:val="24"/>
+        </w:rPr>
+        <w:t> Trigger này được thiết kế để đảm bảo thời gian bắt đầu của khóa học luôn nhỏ hơn thời gian kết thúc của khóa học.</w:t>
+      </w:r>
+    </w:p>
+    <w:p>
+      <w:pPr>
+        <w:numPr>
+          <w:ilvl w:val="0"/>
+          <w:numId w:val="19"/>
+        </w:numPr>
+        <w:rPr>
+          <w:rFonts w:ascii="Cambria" w:hAnsi="Cambria"/>
+          <w:sz w:val="24"/>
+          <w:szCs w:val="24"/>
+        </w:rPr>
+      </w:pPr>
+      <w:r>
+        <w:rPr>
+          <w:rFonts w:ascii="Cambria" w:hAnsi="Cambria"/>
+          <w:b/>
+          <w:bCs/>
+          <w:sz w:val="24"/>
+          <w:szCs w:val="24"/>
+        </w:rPr>
+        <w:t>Sử dụng:</w:t>
+      </w:r>
+      <w:r>
+        <w:rPr>
+          <w:rFonts w:ascii="Cambria" w:hAnsi="Cambria"/>
+          <w:sz w:val="24"/>
+          <w:szCs w:val="24"/>
+        </w:rPr>
+        <w:t> Trigger này được sử dụng trong tình huống thêm khóa học mới (insert) vào bảng Course.</w:t>
+      </w:r>
+    </w:p>
+    <w:p>
+      <w:pPr>
+        <w:numPr>
+          <w:ilvl w:val="0"/>
+          <w:numId w:val="19"/>
+        </w:numPr>
+        <w:rPr>
+          <w:rFonts w:ascii="Cambria" w:hAnsi="Cambria"/>
+          <w:sz w:val="24"/>
+          <w:szCs w:val="24"/>
+        </w:rPr>
+      </w:pPr>
+      <w:r>
+        <w:rPr>
+          <w:rFonts w:ascii="Cambria" w:hAnsi="Cambria"/>
+          <w:b/>
+          <w:bCs/>
+          <w:sz w:val="24"/>
+          <w:szCs w:val="24"/>
+        </w:rPr>
+        <w:t>Cách kích hoạt:</w:t>
+      </w:r>
+      <w:r>
+        <w:rPr>
+          <w:rFonts w:ascii="Cambria" w:hAnsi="Cambria"/>
+          <w:sz w:val="24"/>
+          <w:szCs w:val="24"/>
+        </w:rPr>
+        <w:t> Trigger được kích hoạt (fire) </w:t>
       </w:r>
       <w:r>
         <w:rPr>
           <w:rFonts w:ascii="Cambria" w:hAnsi="Cambria"/>
           <w:i/>
           <w:iCs/>
-          <w:color w:val="2F5496" w:themeColor="accent1" w:themeShade="BF"/>
-          <w:sz w:val="24"/>
-          <w:szCs w:val="24"/>
-        </w:rPr>
-        <w:t>trigger này dùng để làm gì, sử dụng trong trường hợp – usecase – nào, được kích hoạt (fire) khi nào, bao gồm những thao tác chính nào</w:t>
-      </w:r>
-      <w:r>
-        <w:rPr>
-          <w:rFonts w:ascii="Cambria" w:hAnsi="Cambria"/>
-          <w:color w:val="2F5496" w:themeColor="accent1" w:themeShade="BF"/>
-          <w:sz w:val="24"/>
-          <w:szCs w:val="24"/>
-        </w:rPr>
-        <w:t>&gt;</w:t>
-      </w:r>
-    </w:p>
-    <w:p>
-      <w:pPr>
-        <w:rPr>
-          <w:rFonts w:ascii="Cambria" w:hAnsi="Cambria"/>
-          <w:i/>
-          <w:iCs/>
-          <w:color w:val="FF0000"/>
-          <w:sz w:val="24"/>
-          <w:szCs w:val="24"/>
-        </w:rPr>
-      </w:pPr>
-      <w:r>
-        <w:rPr>
-          <w:rFonts w:ascii="Cambria" w:hAnsi="Cambria"/>
-          <w:i/>
-          <w:iCs/>
-          <w:color w:val="FF0000"/>
-          <w:sz w:val="24"/>
-          <w:szCs w:val="24"/>
-        </w:rPr>
-        <w:t>Trong trường hợp nghiệp vụ phức tạp, có thể viết nhiều trigger để giải quyết vấn đề.</w:t>
-      </w:r>
-    </w:p>
-    <w:p>
-      <w:pPr>
-        <w:rPr>
-          <w:rFonts w:ascii="Cambria" w:hAnsi="Cambria"/>
-          <w:i/>
-          <w:iCs/>
-          <w:color w:val="FF0000"/>
-          <w:sz w:val="24"/>
-          <w:szCs w:val="24"/>
-        </w:rPr>
-      </w:pPr>
-      <w:r>
-        <w:rPr>
-          <w:rFonts w:ascii="Cambria" w:hAnsi="Cambria"/>
-          <w:i/>
-          <w:iCs/>
-          <w:color w:val="FF0000"/>
+          <w:sz w:val="24"/>
+          <w:szCs w:val="24"/>
+        </w:rPr>
+        <w:t>ngay trước</w:t>
+      </w:r>
+      <w:r>
+        <w:rPr>
+          <w:rFonts w:ascii="Cambria" w:hAnsi="Cambria"/>
+          <w:sz w:val="24"/>
+          <w:szCs w:val="24"/>
+        </w:rPr>
+        <w:t> khi câu lệnh INSERT vào bảng Course được thực thi.</w:t>
+      </w:r>
+    </w:p>
+    <w:p>
+      <w:pPr>
+        <w:numPr>
+          <w:ilvl w:val="0"/>
+          <w:numId w:val="19"/>
+        </w:numPr>
+        <w:rPr>
+          <w:rFonts w:ascii="Cambria" w:hAnsi="Cambria"/>
+          <w:sz w:val="24"/>
+          <w:szCs w:val="24"/>
+        </w:rPr>
+      </w:pPr>
+      <w:r>
+        <w:rPr>
+          <w:rFonts w:ascii="Cambria" w:hAnsi="Cambria"/>
+          <w:b/>
+          <w:bCs/>
+          <w:sz w:val="24"/>
+          <w:szCs w:val="24"/>
+        </w:rPr>
+        <w:t>Thao tác chính:</w:t>
+      </w:r>
+    </w:p>
+    <w:p>
+      <w:pPr>
+        <w:numPr>
+          <w:ilvl w:val="1"/>
+          <w:numId w:val="19"/>
+        </w:numPr>
+        <w:rPr>
+          <w:rFonts w:ascii="Cambria" w:hAnsi="Cambria"/>
+          <w:sz w:val="24"/>
+          <w:szCs w:val="24"/>
+        </w:rPr>
+      </w:pPr>
+      <w:r>
+        <w:rPr>
+          <w:rFonts w:ascii="Cambria" w:hAnsi="Cambria"/>
           <w:sz w:val="24"/>
           <w:szCs w:val="24"/>
         </w:rPr>
         <w:lastRenderedPageBreak/>
-        <w:t>Ví dụ: trigger tính tổng giá trị đơn hàng cần bao gồm các trường hợp thêm sản phẩm vào giỏ hàng, xóa sản phẩm khỏi giỏ hàng, cập nhật số lượng sản phẩm, …. Nhóm SV có thể tách thành các trigger riêng cho mỗi trường hợp nếu cần.</w:t>
-      </w:r>
+        <w:t>Kiểm tra xem có bất kỳ khóa học nào trong dữ liệu được thêm vào (inserted) có thời gian bắt đầu Course_Start_Date lớn hơn hoặc bằng thời gian kết thúc Course_End_Date hay không.</w:t>
+      </w:r>
+    </w:p>
+    <w:p>
+      <w:pPr>
+        <w:numPr>
+          <w:ilvl w:val="1"/>
+          <w:numId w:val="19"/>
+        </w:numPr>
+        <w:rPr>
+          <w:rFonts w:ascii="Cambria" w:hAnsi="Cambria"/>
+          <w:sz w:val="24"/>
+          <w:szCs w:val="24"/>
+        </w:rPr>
+      </w:pPr>
+      <w:r>
+        <w:rPr>
+          <w:rFonts w:ascii="Cambria" w:hAnsi="Cambria"/>
+          <w:sz w:val="24"/>
+          <w:szCs w:val="24"/>
+        </w:rPr>
+        <w:t>Nếu tìm thấy trường hợp này, trigger sẽ raise lỗi RAISERROR với thông báo "Thời gian bắt đầu phải nhỏ hơn thời gian kết thúc của khóa học.".</w:t>
+      </w:r>
+    </w:p>
+    <w:p>
+      <w:pPr>
+        <w:numPr>
+          <w:ilvl w:val="1"/>
+          <w:numId w:val="19"/>
+        </w:numPr>
+        <w:rPr>
+          <w:rFonts w:ascii="Cambria" w:hAnsi="Cambria"/>
+          <w:sz w:val="24"/>
+          <w:szCs w:val="24"/>
+        </w:rPr>
+      </w:pPr>
+      <w:r>
+        <w:rPr>
+          <w:rFonts w:ascii="Cambria" w:hAnsi="Cambria"/>
+          <w:sz w:val="24"/>
+          <w:szCs w:val="24"/>
+        </w:rPr>
+        <w:t>Nếu dữ liệu được thêm vào hợp lệ (thời gian bắt đầu nhỏ hơn thời gian kết thúc), trigger sẽ thực hiện việc thêm dữ liệu vào bảng Course bằng cách copy dữ liệu từ biến inserted vào bảng.</w:t>
+      </w:r>
+    </w:p>
+    <w:p>
+      <w:pPr>
+        <w:numPr>
+          <w:ilvl w:val="1"/>
+          <w:numId w:val="19"/>
+        </w:numPr>
+        <w:rPr>
+          <w:rFonts w:ascii="Cambria" w:hAnsi="Cambria"/>
+          <w:sz w:val="24"/>
+          <w:szCs w:val="24"/>
+        </w:rPr>
+      </w:pPr>
+      <w:r>
+        <w:rPr>
+          <w:rFonts w:ascii="Cambria" w:hAnsi="Cambria"/>
+          <w:sz w:val="24"/>
+          <w:szCs w:val="24"/>
+        </w:rPr>
+        <w:t>Cuối cùng, trigger sẽ thông báo "Khóa học đã được thêm thành công!" nếu thao tác insert thành công.</w:t>
+      </w:r>
+    </w:p>
+    <w:p>
+      <w:pPr>
+        <w:rPr>
+          <w:rFonts w:ascii="Cambria" w:hAnsi="Cambria"/>
+          <w:sz w:val="24"/>
+          <w:szCs w:val="24"/>
+        </w:rPr>
+      </w:pPr>
+    </w:p>
+    <w:p>
+      <w:pPr>
+        <w:rPr>
+          <w:rFonts w:ascii="Cambria" w:hAnsi="Cambria"/>
+          <w:sz w:val="24"/>
+          <w:szCs w:val="24"/>
+        </w:rPr>
+      </w:pPr>
     </w:p>
     <w:p>
       <w:pPr>
@@ -2462,22 +2555,330 @@
       <w:pPr>
         <w:rPr>
           <w:rFonts w:ascii="Cambria" w:hAnsi="Cambria"/>
+          <w:sz w:val="24"/>
+          <w:szCs w:val="24"/>
+        </w:rPr>
+      </w:pPr>
+      <w:r>
+        <w:rPr>
+          <w:rFonts w:ascii="Cambria" w:hAnsi="Cambria"/>
+          <w:b/>
+          <w:bCs/>
+          <w:sz w:val="24"/>
+          <w:szCs w:val="24"/>
+        </w:rPr>
+        <w:t>Mô tả Trigger:</w:t>
+      </w:r>
+    </w:p>
+    <w:p>
+      <w:pPr>
+        <w:numPr>
+          <w:ilvl w:val="0"/>
+          <w:numId w:val="20"/>
+        </w:numPr>
+        <w:rPr>
+          <w:rFonts w:ascii="Cambria" w:hAnsi="Cambria"/>
+          <w:sz w:val="24"/>
+          <w:szCs w:val="24"/>
+        </w:rPr>
+      </w:pPr>
+      <w:r>
+        <w:rPr>
+          <w:rFonts w:ascii="Cambria" w:hAnsi="Cambria"/>
+          <w:b/>
+          <w:bCs/>
+          <w:sz w:val="24"/>
+          <w:szCs w:val="24"/>
+        </w:rPr>
+        <w:t>Tên trigger:</w:t>
+      </w:r>
+      <w:r>
+        <w:rPr>
+          <w:rFonts w:ascii="Cambria" w:hAnsi="Cambria"/>
+          <w:sz w:val="24"/>
+          <w:szCs w:val="24"/>
+        </w:rPr>
+        <w:t> tr_CheckCouponValue</w:t>
+      </w:r>
+    </w:p>
+    <w:p>
+      <w:pPr>
+        <w:numPr>
+          <w:ilvl w:val="0"/>
+          <w:numId w:val="20"/>
+        </w:numPr>
+        <w:rPr>
+          <w:rFonts w:ascii="Cambria" w:hAnsi="Cambria"/>
+          <w:sz w:val="24"/>
+          <w:szCs w:val="24"/>
+        </w:rPr>
+      </w:pPr>
+      <w:r>
+        <w:rPr>
+          <w:rFonts w:ascii="Cambria" w:hAnsi="Cambria"/>
+          <w:b/>
+          <w:bCs/>
+          <w:sz w:val="24"/>
+          <w:szCs w:val="24"/>
+        </w:rPr>
+        <w:t>Chức năng:</w:t>
+      </w:r>
+      <w:r>
+        <w:rPr>
+          <w:rFonts w:ascii="Cambria" w:hAnsi="Cambria"/>
+          <w:sz w:val="24"/>
+          <w:szCs w:val="24"/>
+        </w:rPr>
+        <w:t> Trigger này được thiết kế để kiểm tra xem thông tin của phiếu giảm giá khi được thêm vào có hợp lệ hay không.</w:t>
+      </w:r>
+    </w:p>
+    <w:p>
+      <w:pPr>
+        <w:numPr>
+          <w:ilvl w:val="0"/>
+          <w:numId w:val="20"/>
+        </w:numPr>
+        <w:rPr>
+          <w:rFonts w:ascii="Cambria" w:hAnsi="Cambria"/>
+          <w:sz w:val="24"/>
+          <w:szCs w:val="24"/>
+        </w:rPr>
+      </w:pPr>
+      <w:r>
+        <w:rPr>
+          <w:rFonts w:ascii="Cambria" w:hAnsi="Cambria"/>
+          <w:b/>
+          <w:bCs/>
+          <w:sz w:val="24"/>
+          <w:szCs w:val="24"/>
+        </w:rPr>
+        <w:t>Sử dụng:</w:t>
+      </w:r>
+      <w:r>
+        <w:rPr>
+          <w:rFonts w:ascii="Cambria" w:hAnsi="Cambria"/>
+          <w:sz w:val="24"/>
+          <w:szCs w:val="24"/>
+        </w:rPr>
+        <w:t> Trigger này được sử dụng trong tình huống thêm phiếu giảm giá mới (insert) vào bảng Coupon.</w:t>
+      </w:r>
+    </w:p>
+    <w:p>
+      <w:pPr>
+        <w:numPr>
+          <w:ilvl w:val="0"/>
+          <w:numId w:val="20"/>
+        </w:numPr>
+        <w:rPr>
+          <w:rFonts w:ascii="Cambria" w:hAnsi="Cambria"/>
+          <w:sz w:val="24"/>
+          <w:szCs w:val="24"/>
+        </w:rPr>
+      </w:pPr>
+      <w:r>
+        <w:rPr>
+          <w:rFonts w:ascii="Cambria" w:hAnsi="Cambria"/>
+          <w:b/>
+          <w:bCs/>
+          <w:sz w:val="24"/>
+          <w:szCs w:val="24"/>
+        </w:rPr>
+        <w:t>Cách kích hoạt:</w:t>
+      </w:r>
+      <w:r>
+        <w:rPr>
+          <w:rFonts w:ascii="Cambria" w:hAnsi="Cambria"/>
+          <w:sz w:val="24"/>
+          <w:szCs w:val="24"/>
+        </w:rPr>
+        <w:t> Trigger được kích hoạt (fire) </w:t>
+      </w:r>
+      <w:r>
+        <w:rPr>
+          <w:rFonts w:ascii="Cambria" w:hAnsi="Cambria"/>
           <w:i/>
           <w:iCs/>
           <w:sz w:val="24"/>
           <w:szCs w:val="24"/>
         </w:rPr>
-      </w:pPr>
-      <w:r>
-        <w:rPr>
-          <w:rFonts w:ascii="Cambria" w:hAnsi="Cambria"/>
-          <w:i/>
-          <w:iCs/>
-          <w:sz w:val="24"/>
-          <w:szCs w:val="24"/>
-        </w:rPr>
-        <w:t>Trình bày tương tự trigger 1</w:t>
-      </w:r>
+        <w:t>ngay trước</w:t>
+      </w:r>
+      <w:r>
+        <w:rPr>
+          <w:rFonts w:ascii="Cambria" w:hAnsi="Cambria"/>
+          <w:sz w:val="24"/>
+          <w:szCs w:val="24"/>
+        </w:rPr>
+        <w:t> khi câu lệnh INSERT vào bảng Coupon được thực thi.</w:t>
+      </w:r>
+    </w:p>
+    <w:p>
+      <w:pPr>
+        <w:numPr>
+          <w:ilvl w:val="0"/>
+          <w:numId w:val="20"/>
+        </w:numPr>
+        <w:rPr>
+          <w:rFonts w:ascii="Cambria" w:hAnsi="Cambria"/>
+          <w:sz w:val="24"/>
+          <w:szCs w:val="24"/>
+        </w:rPr>
+      </w:pPr>
+      <w:r>
+        <w:rPr>
+          <w:rFonts w:ascii="Cambria" w:hAnsi="Cambria"/>
+          <w:b/>
+          <w:bCs/>
+          <w:sz w:val="24"/>
+          <w:szCs w:val="24"/>
+        </w:rPr>
+        <w:t>Thao tác chính:</w:t>
+      </w:r>
+    </w:p>
+    <w:p>
+      <w:pPr>
+        <w:numPr>
+          <w:ilvl w:val="1"/>
+          <w:numId w:val="20"/>
+        </w:numPr>
+        <w:rPr>
+          <w:rFonts w:ascii="Cambria" w:hAnsi="Cambria"/>
+          <w:sz w:val="24"/>
+          <w:szCs w:val="24"/>
+        </w:rPr>
+      </w:pPr>
+      <w:r>
+        <w:rPr>
+          <w:rFonts w:ascii="Cambria" w:hAnsi="Cambria"/>
+          <w:sz w:val="24"/>
+          <w:szCs w:val="24"/>
+        </w:rPr>
+        <w:t>Kiểm tra xem có bất kỳ phiếu giảm giá nào trong dữ liệu được thêm vào (inserted) có giá trị giảm giá Coupon_Value âm hay không. Nếu có, trigger sẽ báo lỗi "Giá trị giảm giá phải là số không âm.".</w:t>
+      </w:r>
+    </w:p>
+    <w:p>
+      <w:pPr>
+        <w:numPr>
+          <w:ilvl w:val="1"/>
+          <w:numId w:val="20"/>
+        </w:numPr>
+        <w:rPr>
+          <w:rFonts w:ascii="Cambria" w:hAnsi="Cambria"/>
+          <w:sz w:val="24"/>
+          <w:szCs w:val="24"/>
+        </w:rPr>
+      </w:pPr>
+      <w:r>
+        <w:rPr>
+          <w:rFonts w:ascii="Cambria" w:hAnsi="Cambria"/>
+          <w:sz w:val="24"/>
+          <w:szCs w:val="24"/>
+        </w:rPr>
+        <w:t>Kiểm tra xem có bất kỳ phiếu giảm giá nào trong dữ liệu được thêm vào (inserted) có loại giảm giá Coupon_Type không phải là "Percent" hoặc "Fixed" hay không. Nếu có, trigger sẽ báo lỗi "Loại giảm giá phải là "Percent" hoặc "Fixed".".</w:t>
+      </w:r>
+    </w:p>
+    <w:p>
+      <w:pPr>
+        <w:numPr>
+          <w:ilvl w:val="1"/>
+          <w:numId w:val="20"/>
+        </w:numPr>
+        <w:rPr>
+          <w:rFonts w:ascii="Cambria" w:hAnsi="Cambria"/>
+          <w:sz w:val="24"/>
+          <w:szCs w:val="24"/>
+        </w:rPr>
+      </w:pPr>
+      <w:r>
+        <w:rPr>
+          <w:rFonts w:ascii="Cambria" w:hAnsi="Cambria"/>
+          <w:sz w:val="24"/>
+          <w:szCs w:val="24"/>
+        </w:rPr>
+        <w:t>Kiểm tra xem có bất kỳ phiếu giảm giá nào trong dữ liệu được thêm vào (inserted) có ngày bắt đầu Coupon_Start_Date lớn hơn hoặc bằng ngày kết thúc Coupon_Expiry_Date hay không. Nếu có, trigger sẽ báo lỗi "Ngày bắt đầu phải nhỏ hơn ngày kết thúc.".</w:t>
+      </w:r>
+    </w:p>
+    <w:p>
+      <w:pPr>
+        <w:numPr>
+          <w:ilvl w:val="1"/>
+          <w:numId w:val="20"/>
+        </w:numPr>
+        <w:rPr>
+          <w:rFonts w:ascii="Cambria" w:hAnsi="Cambria"/>
+          <w:sz w:val="24"/>
+          <w:szCs w:val="24"/>
+        </w:rPr>
+      </w:pPr>
+      <w:r>
+        <w:rPr>
+          <w:rFonts w:ascii="Cambria" w:hAnsi="Cambria"/>
+          <w:sz w:val="24"/>
+          <w:szCs w:val="24"/>
+        </w:rPr>
+        <w:lastRenderedPageBreak/>
+        <w:t>Kiểm tra xem có bất kỳ phiếu giảm giá nào trong dữ liệu được thêm vào (inserted) có giá trị giảm giá tối đa Coupon_Max_Discount âm hay không. Nếu có, trigger sẽ báo lỗi "Giá trị giảm giá tối đa phải là số không âm.".</w:t>
+      </w:r>
+    </w:p>
+    <w:p>
+      <w:pPr>
+        <w:numPr>
+          <w:ilvl w:val="1"/>
+          <w:numId w:val="20"/>
+        </w:numPr>
+        <w:rPr>
+          <w:rFonts w:ascii="Cambria" w:hAnsi="Cambria"/>
+          <w:sz w:val="24"/>
+          <w:szCs w:val="24"/>
+        </w:rPr>
+      </w:pPr>
+      <w:r>
+        <w:rPr>
+          <w:rFonts w:ascii="Cambria" w:hAnsi="Cambria"/>
+          <w:sz w:val="24"/>
+          <w:szCs w:val="24"/>
+        </w:rPr>
+        <w:t>Nếu tất cả dữ liệu hợp lệ, trigger sẽ thêm phiếu giảm giá mới vào bảng Coupon bằng cách copy dữ liệu từ biến inserted vào bảng.</w:t>
+      </w:r>
+    </w:p>
+    <w:p>
+      <w:pPr>
+        <w:numPr>
+          <w:ilvl w:val="1"/>
+          <w:numId w:val="20"/>
+        </w:numPr>
+        <w:rPr>
+          <w:rFonts w:ascii="Cambria" w:hAnsi="Cambria"/>
+          <w:sz w:val="24"/>
+          <w:szCs w:val="24"/>
+        </w:rPr>
+      </w:pPr>
+      <w:r>
+        <w:rPr>
+          <w:rFonts w:ascii="Cambria" w:hAnsi="Cambria"/>
+          <w:sz w:val="24"/>
+          <w:szCs w:val="24"/>
+        </w:rPr>
+        <w:t>Cuối cùng, trigger sẽ thông báo "Phiếu giảm giá đã được thêm thành công!" nếu thao tác insert thành công.</w:t>
+      </w:r>
+    </w:p>
+    <w:p>
+      <w:pPr>
+        <w:rPr>
+          <w:rFonts w:ascii="Cambria" w:hAnsi="Cambria"/>
+          <w:sz w:val="24"/>
+          <w:szCs w:val="24"/>
+        </w:rPr>
+      </w:pPr>
+    </w:p>
+    <w:p>
+      <w:pPr>
+        <w:rPr>
+          <w:rFonts w:ascii="Cambria" w:hAnsi="Cambria"/>
+          <w:sz w:val="24"/>
+          <w:szCs w:val="24"/>
+        </w:rPr>
+      </w:pPr>
     </w:p>
     <w:p>
       <w:pPr>
@@ -4487,6 +4888,155 @@
     </w:lvl>
   </w:abstractNum>
   <w:abstractNum w:abstractNumId="12" w15:restartNumberingAfterBreak="0">
+    <w:nsid w:val="5E7D3B23"/>
+    <w:multiLevelType w:val="multilevel"/>
+    <w:tmpl w:val="D1CC0778"/>
+    <w:lvl w:ilvl="0">
+      <w:start w:val="1"/>
+      <w:numFmt w:val="bullet"/>
+      <w:lvlText w:val=""/>
+      <w:lvlJc w:val="left"/>
+      <w:pPr>
+        <w:tabs>
+          <w:tab w:val="num" w:pos="720"/>
+        </w:tabs>
+        <w:ind w:left="720" w:hanging="360"/>
+      </w:pPr>
+      <w:rPr>
+        <w:rFonts w:ascii="Symbol" w:hAnsi="Symbol" w:hint="default"/>
+        <w:sz w:val="20"/>
+      </w:rPr>
+    </w:lvl>
+    <w:lvl w:ilvl="1">
+      <w:start w:val="1"/>
+      <w:numFmt w:val="bullet"/>
+      <w:lvlText w:val="o"/>
+      <w:lvlJc w:val="left"/>
+      <w:pPr>
+        <w:tabs>
+          <w:tab w:val="num" w:pos="1440"/>
+        </w:tabs>
+        <w:ind w:left="1440" w:hanging="360"/>
+      </w:pPr>
+      <w:rPr>
+        <w:rFonts w:ascii="Courier New" w:hAnsi="Courier New" w:hint="default"/>
+        <w:sz w:val="20"/>
+      </w:rPr>
+    </w:lvl>
+    <w:lvl w:ilvl="2" w:tentative="1">
+      <w:start w:val="1"/>
+      <w:numFmt w:val="bullet"/>
+      <w:lvlText w:val=""/>
+      <w:lvlJc w:val="left"/>
+      <w:pPr>
+        <w:tabs>
+          <w:tab w:val="num" w:pos="2160"/>
+        </w:tabs>
+        <w:ind w:left="2160" w:hanging="360"/>
+      </w:pPr>
+      <w:rPr>
+        <w:rFonts w:ascii="Wingdings" w:hAnsi="Wingdings" w:hint="default"/>
+        <w:sz w:val="20"/>
+      </w:rPr>
+    </w:lvl>
+    <w:lvl w:ilvl="3" w:tentative="1">
+      <w:start w:val="1"/>
+      <w:numFmt w:val="bullet"/>
+      <w:lvlText w:val=""/>
+      <w:lvlJc w:val="left"/>
+      <w:pPr>
+        <w:tabs>
+          <w:tab w:val="num" w:pos="2880"/>
+        </w:tabs>
+        <w:ind w:left="2880" w:hanging="360"/>
+      </w:pPr>
+      <w:rPr>
+        <w:rFonts w:ascii="Wingdings" w:hAnsi="Wingdings" w:hint="default"/>
+        <w:sz w:val="20"/>
+      </w:rPr>
+    </w:lvl>
+    <w:lvl w:ilvl="4" w:tentative="1">
+      <w:start w:val="1"/>
+      <w:numFmt w:val="bullet"/>
+      <w:lvlText w:val=""/>
+      <w:lvlJc w:val="left"/>
+      <w:pPr>
+        <w:tabs>
+          <w:tab w:val="num" w:pos="3600"/>
+        </w:tabs>
+        <w:ind w:left="3600" w:hanging="360"/>
+      </w:pPr>
+      <w:rPr>
+        <w:rFonts w:ascii="Wingdings" w:hAnsi="Wingdings" w:hint="default"/>
+        <w:sz w:val="20"/>
+      </w:rPr>
+    </w:lvl>
+    <w:lvl w:ilvl="5" w:tentative="1">
+      <w:start w:val="1"/>
+      <w:numFmt w:val="bullet"/>
+      <w:lvlText w:val=""/>
+      <w:lvlJc w:val="left"/>
+      <w:pPr>
+        <w:tabs>
+          <w:tab w:val="num" w:pos="4320"/>
+        </w:tabs>
+        <w:ind w:left="4320" w:hanging="360"/>
+      </w:pPr>
+      <w:rPr>
+        <w:rFonts w:ascii="Wingdings" w:hAnsi="Wingdings" w:hint="default"/>
+        <w:sz w:val="20"/>
+      </w:rPr>
+    </w:lvl>
+    <w:lvl w:ilvl="6" w:tentative="1">
+      <w:start w:val="1"/>
+      <w:numFmt w:val="bullet"/>
+      <w:lvlText w:val=""/>
+      <w:lvlJc w:val="left"/>
+      <w:pPr>
+        <w:tabs>
+          <w:tab w:val="num" w:pos="5040"/>
+        </w:tabs>
+        <w:ind w:left="5040" w:hanging="360"/>
+      </w:pPr>
+      <w:rPr>
+        <w:rFonts w:ascii="Wingdings" w:hAnsi="Wingdings" w:hint="default"/>
+        <w:sz w:val="20"/>
+      </w:rPr>
+    </w:lvl>
+    <w:lvl w:ilvl="7" w:tentative="1">
+      <w:start w:val="1"/>
+      <w:numFmt w:val="bullet"/>
+      <w:lvlText w:val=""/>
+      <w:lvlJc w:val="left"/>
+      <w:pPr>
+        <w:tabs>
+          <w:tab w:val="num" w:pos="5760"/>
+        </w:tabs>
+        <w:ind w:left="5760" w:hanging="360"/>
+      </w:pPr>
+      <w:rPr>
+        <w:rFonts w:ascii="Wingdings" w:hAnsi="Wingdings" w:hint="default"/>
+        <w:sz w:val="20"/>
+      </w:rPr>
+    </w:lvl>
+    <w:lvl w:ilvl="8" w:tentative="1">
+      <w:start w:val="1"/>
+      <w:numFmt w:val="bullet"/>
+      <w:lvlText w:val=""/>
+      <w:lvlJc w:val="left"/>
+      <w:pPr>
+        <w:tabs>
+          <w:tab w:val="num" w:pos="6480"/>
+        </w:tabs>
+        <w:ind w:left="6480" w:hanging="360"/>
+      </w:pPr>
+      <w:rPr>
+        <w:rFonts w:ascii="Wingdings" w:hAnsi="Wingdings" w:hint="default"/>
+        <w:sz w:val="20"/>
+      </w:rPr>
+    </w:lvl>
+  </w:abstractNum>
+  <w:abstractNum w:abstractNumId="13" w15:restartNumberingAfterBreak="0">
     <w:nsid w:val="61390DE6"/>
     <w:multiLevelType w:val="hybridMultilevel"/>
     <w:tmpl w:val="B4C80DDC"/>
@@ -4575,7 +5125,7 @@
       </w:pPr>
     </w:lvl>
   </w:abstractNum>
-  <w:abstractNum w:abstractNumId="13" w15:restartNumberingAfterBreak="0">
+  <w:abstractNum w:abstractNumId="14" w15:restartNumberingAfterBreak="0">
     <w:nsid w:val="6A6E515C"/>
     <w:multiLevelType w:val="multilevel"/>
     <w:tmpl w:val="FFF27642"/>
@@ -4688,7 +5238,7 @@
       </w:pPr>
     </w:lvl>
   </w:abstractNum>
-  <w:abstractNum w:abstractNumId="14" w15:restartNumberingAfterBreak="0">
+  <w:abstractNum w:abstractNumId="15" w15:restartNumberingAfterBreak="0">
     <w:nsid w:val="6D7F004C"/>
     <w:multiLevelType w:val="hybridMultilevel"/>
     <w:tmpl w:val="04C2D47A"/>
@@ -4777,7 +5327,7 @@
       </w:pPr>
     </w:lvl>
   </w:abstractNum>
-  <w:abstractNum w:abstractNumId="15" w15:restartNumberingAfterBreak="0">
+  <w:abstractNum w:abstractNumId="16" w15:restartNumberingAfterBreak="0">
     <w:nsid w:val="6E6D1E2A"/>
     <w:multiLevelType w:val="multilevel"/>
     <w:tmpl w:val="C8584CEC"/>
@@ -4894,7 +5444,156 @@
       </w:pPr>
     </w:lvl>
   </w:abstractNum>
-  <w:abstractNum w:abstractNumId="16" w15:restartNumberingAfterBreak="0">
+  <w:abstractNum w:abstractNumId="17" w15:restartNumberingAfterBreak="0">
+    <w:nsid w:val="70D4525B"/>
+    <w:multiLevelType w:val="multilevel"/>
+    <w:tmpl w:val="85129720"/>
+    <w:lvl w:ilvl="0">
+      <w:start w:val="1"/>
+      <w:numFmt w:val="bullet"/>
+      <w:lvlText w:val=""/>
+      <w:lvlJc w:val="left"/>
+      <w:pPr>
+        <w:tabs>
+          <w:tab w:val="num" w:pos="720"/>
+        </w:tabs>
+        <w:ind w:left="720" w:hanging="360"/>
+      </w:pPr>
+      <w:rPr>
+        <w:rFonts w:ascii="Symbol" w:hAnsi="Symbol" w:hint="default"/>
+        <w:sz w:val="20"/>
+      </w:rPr>
+    </w:lvl>
+    <w:lvl w:ilvl="1">
+      <w:start w:val="1"/>
+      <w:numFmt w:val="bullet"/>
+      <w:lvlText w:val="o"/>
+      <w:lvlJc w:val="left"/>
+      <w:pPr>
+        <w:tabs>
+          <w:tab w:val="num" w:pos="1440"/>
+        </w:tabs>
+        <w:ind w:left="1440" w:hanging="360"/>
+      </w:pPr>
+      <w:rPr>
+        <w:rFonts w:ascii="Courier New" w:hAnsi="Courier New" w:hint="default"/>
+        <w:sz w:val="20"/>
+      </w:rPr>
+    </w:lvl>
+    <w:lvl w:ilvl="2" w:tentative="1">
+      <w:start w:val="1"/>
+      <w:numFmt w:val="bullet"/>
+      <w:lvlText w:val=""/>
+      <w:lvlJc w:val="left"/>
+      <w:pPr>
+        <w:tabs>
+          <w:tab w:val="num" w:pos="2160"/>
+        </w:tabs>
+        <w:ind w:left="2160" w:hanging="360"/>
+      </w:pPr>
+      <w:rPr>
+        <w:rFonts w:ascii="Wingdings" w:hAnsi="Wingdings" w:hint="default"/>
+        <w:sz w:val="20"/>
+      </w:rPr>
+    </w:lvl>
+    <w:lvl w:ilvl="3" w:tentative="1">
+      <w:start w:val="1"/>
+      <w:numFmt w:val="bullet"/>
+      <w:lvlText w:val=""/>
+      <w:lvlJc w:val="left"/>
+      <w:pPr>
+        <w:tabs>
+          <w:tab w:val="num" w:pos="2880"/>
+        </w:tabs>
+        <w:ind w:left="2880" w:hanging="360"/>
+      </w:pPr>
+      <w:rPr>
+        <w:rFonts w:ascii="Wingdings" w:hAnsi="Wingdings" w:hint="default"/>
+        <w:sz w:val="20"/>
+      </w:rPr>
+    </w:lvl>
+    <w:lvl w:ilvl="4" w:tentative="1">
+      <w:start w:val="1"/>
+      <w:numFmt w:val="bullet"/>
+      <w:lvlText w:val=""/>
+      <w:lvlJc w:val="left"/>
+      <w:pPr>
+        <w:tabs>
+          <w:tab w:val="num" w:pos="3600"/>
+        </w:tabs>
+        <w:ind w:left="3600" w:hanging="360"/>
+      </w:pPr>
+      <w:rPr>
+        <w:rFonts w:ascii="Wingdings" w:hAnsi="Wingdings" w:hint="default"/>
+        <w:sz w:val="20"/>
+      </w:rPr>
+    </w:lvl>
+    <w:lvl w:ilvl="5" w:tentative="1">
+      <w:start w:val="1"/>
+      <w:numFmt w:val="bullet"/>
+      <w:lvlText w:val=""/>
+      <w:lvlJc w:val="left"/>
+      <w:pPr>
+        <w:tabs>
+          <w:tab w:val="num" w:pos="4320"/>
+        </w:tabs>
+        <w:ind w:left="4320" w:hanging="360"/>
+      </w:pPr>
+      <w:rPr>
+        <w:rFonts w:ascii="Wingdings" w:hAnsi="Wingdings" w:hint="default"/>
+        <w:sz w:val="20"/>
+      </w:rPr>
+    </w:lvl>
+    <w:lvl w:ilvl="6" w:tentative="1">
+      <w:start w:val="1"/>
+      <w:numFmt w:val="bullet"/>
+      <w:lvlText w:val=""/>
+      <w:lvlJc w:val="left"/>
+      <w:pPr>
+        <w:tabs>
+          <w:tab w:val="num" w:pos="5040"/>
+        </w:tabs>
+        <w:ind w:left="5040" w:hanging="360"/>
+      </w:pPr>
+      <w:rPr>
+        <w:rFonts w:ascii="Wingdings" w:hAnsi="Wingdings" w:hint="default"/>
+        <w:sz w:val="20"/>
+      </w:rPr>
+    </w:lvl>
+    <w:lvl w:ilvl="7" w:tentative="1">
+      <w:start w:val="1"/>
+      <w:numFmt w:val="bullet"/>
+      <w:lvlText w:val=""/>
+      <w:lvlJc w:val="left"/>
+      <w:pPr>
+        <w:tabs>
+          <w:tab w:val="num" w:pos="5760"/>
+        </w:tabs>
+        <w:ind w:left="5760" w:hanging="360"/>
+      </w:pPr>
+      <w:rPr>
+        <w:rFonts w:ascii="Wingdings" w:hAnsi="Wingdings" w:hint="default"/>
+        <w:sz w:val="20"/>
+      </w:rPr>
+    </w:lvl>
+    <w:lvl w:ilvl="8" w:tentative="1">
+      <w:start w:val="1"/>
+      <w:numFmt w:val="bullet"/>
+      <w:lvlText w:val=""/>
+      <w:lvlJc w:val="left"/>
+      <w:pPr>
+        <w:tabs>
+          <w:tab w:val="num" w:pos="6480"/>
+        </w:tabs>
+        <w:ind w:left="6480" w:hanging="360"/>
+      </w:pPr>
+      <w:rPr>
+        <w:rFonts w:ascii="Wingdings" w:hAnsi="Wingdings" w:hint="default"/>
+        <w:sz w:val="20"/>
+      </w:rPr>
+    </w:lvl>
+  </w:abstractNum>
+  <w:abstractNum w:abstractNumId="18" w15:restartNumberingAfterBreak="0">
     <w:nsid w:val="71FC1DB4"/>
     <w:multiLevelType w:val="multilevel"/>
     <w:tmpl w:val="4EC09AB2"/>
@@ -5043,7 +5742,7 @@
       </w:rPr>
     </w:lvl>
   </w:abstractNum>
-  <w:abstractNum w:abstractNumId="17" w15:restartNumberingAfterBreak="0">
+  <w:abstractNum w:abstractNumId="19" w15:restartNumberingAfterBreak="0">
     <w:nsid w:val="7C3E1909"/>
     <w:multiLevelType w:val="multilevel"/>
     <w:tmpl w:val="55A035C4"/>
@@ -5169,10 +5868,10 @@
     <w:abstractNumId w:val="0"/>
   </w:num>
   <w:num w:numId="5" w16cid:durableId="1684239415">
-    <w:abstractNumId w:val="12"/>
+    <w:abstractNumId w:val="13"/>
   </w:num>
   <w:num w:numId="6" w16cid:durableId="167982546">
-    <w:abstractNumId w:val="14"/>
+    <w:abstractNumId w:val="15"/>
   </w:num>
   <w:num w:numId="7" w16cid:durableId="825896771">
     <w:abstractNumId w:val="6"/>
@@ -5184,7 +5883,7 @@
     <w:abstractNumId w:val="9"/>
   </w:num>
   <w:num w:numId="10" w16cid:durableId="324206946">
-    <w:abstractNumId w:val="13"/>
+    <w:abstractNumId w:val="14"/>
   </w:num>
   <w:num w:numId="11" w16cid:durableId="257645430">
     <w:abstractNumId w:val="8"/>
@@ -5193,7 +5892,7 @@
     <w:abstractNumId w:val="11"/>
   </w:num>
   <w:num w:numId="13" w16cid:durableId="1105031651">
-    <w:abstractNumId w:val="15"/>
+    <w:abstractNumId w:val="16"/>
   </w:num>
   <w:num w:numId="14" w16cid:durableId="1028069519">
     <w:abstractNumId w:val="10"/>
@@ -5202,13 +5901,19 @@
     <w:abstractNumId w:val="5"/>
   </w:num>
   <w:num w:numId="16" w16cid:durableId="40904140">
-    <w:abstractNumId w:val="17"/>
+    <w:abstractNumId w:val="19"/>
   </w:num>
   <w:num w:numId="17" w16cid:durableId="1753425932">
     <w:abstractNumId w:val="7"/>
   </w:num>
   <w:num w:numId="18" w16cid:durableId="131604633">
-    <w:abstractNumId w:val="16"/>
+    <w:abstractNumId w:val="18"/>
+  </w:num>
+  <w:num w:numId="19" w16cid:durableId="539325947">
+    <w:abstractNumId w:val="17"/>
+  </w:num>
+  <w:num w:numId="20" w16cid:durableId="2129812054">
+    <w:abstractNumId w:val="12"/>
   </w:num>
 </w:numbering>
 </file>

</xml_diff>